<commit_message>
Final SDS Signed-off-by: Abdallah-Abdelazim <abdallah.abdelazim@hotmail.com>
</commit_message>
<xml_diff>
--- a/CS251-MohammedSamir-20140169-SDDocument.docx
+++ b/CS251-MohammedSamir-20140169-SDDocument.docx
@@ -1,6 +1,6 @@
 
 <file path=word/document.xml><?xml version="1.0" encoding="utf-8"?>
-<w:document xmlns:wpc="http://schemas.microsoft.com/office/word/2010/wordprocessingCanvas" xmlns:cx="http://schemas.microsoft.com/office/drawing/2014/chartex" xmlns:mc="http://schemas.openxmlformats.org/markup-compatibility/2006" xmlns:o="urn:schemas-microsoft-com:office:office" xmlns:r="http://schemas.openxmlformats.org/officeDocument/2006/relationships" xmlns:m="http://schemas.openxmlformats.org/officeDocument/2006/math" xmlns:v="urn:schemas-microsoft-com:vml" xmlns:wp14="http://schemas.microsoft.com/office/word/2010/wordprocessingDrawing" xmlns:wp="http://schemas.openxmlformats.org/drawingml/2006/wordprocessingDrawing" xmlns:w10="urn:schemas-microsoft-com:office:word" xmlns:w="http://schemas.openxmlformats.org/wordprocessingml/2006/main" xmlns:w14="http://schemas.microsoft.com/office/word/2010/wordml" xmlns:w15="http://schemas.microsoft.com/office/word/2012/wordml" xmlns:w16se="http://schemas.microsoft.com/office/word/2015/wordml/symex" xmlns:wpg="http://schemas.microsoft.com/office/word/2010/wordprocessingGroup" xmlns:wpi="http://schemas.microsoft.com/office/word/2010/wordprocessingInk" xmlns:wne="http://schemas.microsoft.com/office/word/2006/wordml" xmlns:wps="http://schemas.microsoft.com/office/word/2010/wordprocessingShape" mc:Ignorable="w14 w15 w16se wp14">
+<w:document xmlns:wpc="http://schemas.microsoft.com/office/word/2010/wordprocessingCanvas" xmlns:cx="http://schemas.microsoft.com/office/drawing/2014/chartex" xmlns:cx1="http://schemas.microsoft.com/office/drawing/2015/9/8/chartex" xmlns:mc="http://schemas.openxmlformats.org/markup-compatibility/2006" xmlns:o="urn:schemas-microsoft-com:office:office" xmlns:r="http://schemas.openxmlformats.org/officeDocument/2006/relationships" xmlns:m="http://schemas.openxmlformats.org/officeDocument/2006/math" xmlns:v="urn:schemas-microsoft-com:vml" xmlns:wp14="http://schemas.microsoft.com/office/word/2010/wordprocessingDrawing" xmlns:wp="http://schemas.openxmlformats.org/drawingml/2006/wordprocessingDrawing" xmlns:w10="urn:schemas-microsoft-com:office:word" xmlns:w="http://schemas.openxmlformats.org/wordprocessingml/2006/main" xmlns:w14="http://schemas.microsoft.com/office/word/2010/wordml" xmlns:w15="http://schemas.microsoft.com/office/word/2012/wordml" xmlns:w16se="http://schemas.microsoft.com/office/word/2015/wordml/symex" xmlns:wpg="http://schemas.microsoft.com/office/word/2010/wordprocessingGroup" xmlns:wpi="http://schemas.microsoft.com/office/word/2010/wordprocessingInk" xmlns:wne="http://schemas.microsoft.com/office/word/2006/wordml" xmlns:wps="http://schemas.microsoft.com/office/word/2010/wordprocessingShape" mc:Ignorable="w14 w15 w16se wp14">
   <w:body>
     <w:p>
       <w:pPr>
@@ -74,65 +74,181 @@
           <w:sz w:val="42"/>
           <w:szCs w:val="42"/>
         </w:rPr>
-        <w:pict>
-          <v:shapetype id="_x0000_t202" coordsize="21600,21600" o:spt="202" path="m,l,21600r21600,l21600,xe">
-            <v:stroke joinstyle="miter"/>
-            <v:path gradientshapeok="t" o:connecttype="rect"/>
-          </v:shapetype>
-          <v:shape id="_x0000_s1026" type="#_x0000_t202" style="position:absolute;margin-left:333.55pt;margin-top:-9.1pt;width:179.2pt;height:119.75pt;z-index:251661312;mso-position-horizontal-relative:text;mso-position-vertical-relative:text" strokecolor="white [3212]">
-            <v:textbox style="mso-next-textbox:#_x0000_s1026">
-              <w:txbxContent>
-                <w:p>
-                  <w:r>
-                    <w:t xml:space="preserve">               </w:t>
-                  </w:r>
-                  <w:r>
-                    <w:rPr>
-                      <w:noProof/>
-                    </w:rPr>
-                    <w:drawing>
-                      <wp:inline distT="0" distB="0" distL="0" distR="0">
-                        <wp:extent cx="1351721" cy="1257769"/>
-                        <wp:effectExtent l="19050" t="0" r="829" b="0"/>
-                        <wp:docPr id="11" name="Picture 2"/>
-                        <wp:cNvGraphicFramePr>
-                          <a:graphicFrameLocks xmlns:a="http://schemas.openxmlformats.org/drawingml/2006/main" noChangeAspect="1"/>
-                        </wp:cNvGraphicFramePr>
-                        <a:graphic xmlns:a="http://schemas.openxmlformats.org/drawingml/2006/main">
-                          <a:graphicData uri="http://schemas.openxmlformats.org/drawingml/2006/picture">
-                            <pic:pic xmlns:pic="http://schemas.openxmlformats.org/drawingml/2006/picture">
-                              <pic:nvPicPr>
-                                <pic:cNvPr id="7" name="Picture 6"/>
-                                <pic:cNvPicPr>
-                                  <a:picLocks noChangeAspect="1"/>
-                                </pic:cNvPicPr>
-                              </pic:nvPicPr>
-                              <pic:blipFill>
-                                <a:blip r:embed="rId8" cstate="print"/>
-                                <a:stretch>
-                                  <a:fillRect/>
-                                </a:stretch>
-                              </pic:blipFill>
-                              <pic:spPr>
-                                <a:xfrm>
-                                  <a:off x="0" y="0"/>
-                                  <a:ext cx="1352126" cy="1258146"/>
-                                </a:xfrm>
-                                <a:prstGeom prst="rect">
-                                  <a:avLst/>
-                                </a:prstGeom>
-                              </pic:spPr>
-                            </pic:pic>
-                          </a:graphicData>
-                        </a:graphic>
-                      </wp:inline>
-                    </w:drawing>
-                  </w:r>
-                </w:p>
-              </w:txbxContent>
-            </v:textbox>
-          </v:shape>
-        </w:pict>
+        <mc:AlternateContent>
+          <mc:Choice Requires="wps">
+            <w:drawing>
+              <wp:anchor distT="0" distB="0" distL="114300" distR="114300" simplePos="0" relativeHeight="251661312" behindDoc="0" locked="0" layoutInCell="1" allowOverlap="1">
+                <wp:simplePos x="0" y="0"/>
+                <wp:positionH relativeFrom="column">
+                  <wp:posOffset>4236085</wp:posOffset>
+                </wp:positionH>
+                <wp:positionV relativeFrom="paragraph">
+                  <wp:posOffset>-115570</wp:posOffset>
+                </wp:positionV>
+                <wp:extent cx="2275840" cy="1520825"/>
+                <wp:effectExtent l="10795" t="6350" r="8890" b="6350"/>
+                <wp:wrapNone/>
+                <wp:docPr id="13" name="Text Box 2"/>
+                <wp:cNvGraphicFramePr>
+                  <a:graphicFrameLocks xmlns:a="http://schemas.openxmlformats.org/drawingml/2006/main"/>
+                </wp:cNvGraphicFramePr>
+                <a:graphic xmlns:a="http://schemas.openxmlformats.org/drawingml/2006/main">
+                  <a:graphicData uri="http://schemas.microsoft.com/office/word/2010/wordprocessingShape">
+                    <wps:wsp>
+                      <wps:cNvSpPr txBox="1">
+                        <a:spLocks noChangeArrowheads="1"/>
+                      </wps:cNvSpPr>
+                      <wps:spPr bwMode="auto">
+                        <a:xfrm>
+                          <a:off x="0" y="0"/>
+                          <a:ext cx="2275840" cy="1520825"/>
+                        </a:xfrm>
+                        <a:prstGeom prst="rect">
+                          <a:avLst/>
+                        </a:prstGeom>
+                        <a:solidFill>
+                          <a:srgbClr val="FFFFFF"/>
+                        </a:solidFill>
+                        <a:ln w="9525">
+                          <a:solidFill>
+                            <a:schemeClr val="bg1">
+                              <a:lumMod val="100000"/>
+                              <a:lumOff val="0"/>
+                            </a:schemeClr>
+                          </a:solidFill>
+                          <a:miter lim="800000"/>
+                          <a:headEnd/>
+                          <a:tailEnd/>
+                        </a:ln>
+                      </wps:spPr>
+                      <wps:txbx>
+                        <w:txbxContent>
+                          <w:p>
+                            <w:r>
+                              <w:t xml:space="preserve">               </w:t>
+                            </w:r>
+                            <w:r>
+                              <w:rPr>
+                                <w:noProof/>
+                              </w:rPr>
+                              <w:drawing>
+                                <wp:inline distT="0" distB="0" distL="0" distR="0">
+                                  <wp:extent cx="1351721" cy="1257769"/>
+                                  <wp:effectExtent l="19050" t="0" r="829" b="0"/>
+                                  <wp:docPr id="11" name="Picture 2"/>
+                                  <wp:cNvGraphicFramePr>
+                                    <a:graphicFrameLocks xmlns:a="http://schemas.openxmlformats.org/drawingml/2006/main" noChangeAspect="1"/>
+                                  </wp:cNvGraphicFramePr>
+                                  <a:graphic xmlns:a="http://schemas.openxmlformats.org/drawingml/2006/main">
+                                    <a:graphicData uri="http://schemas.openxmlformats.org/drawingml/2006/picture">
+                                      <pic:pic xmlns:pic="http://schemas.openxmlformats.org/drawingml/2006/picture">
+                                        <pic:nvPicPr>
+                                          <pic:cNvPr id="7" name="Picture 6"/>
+                                          <pic:cNvPicPr>
+                                            <a:picLocks noChangeAspect="1"/>
+                                          </pic:cNvPicPr>
+                                        </pic:nvPicPr>
+                                        <pic:blipFill>
+                                          <a:blip r:embed="rId8" cstate="print"/>
+                                          <a:stretch>
+                                            <a:fillRect/>
+                                          </a:stretch>
+                                        </pic:blipFill>
+                                        <pic:spPr>
+                                          <a:xfrm>
+                                            <a:off x="0" y="0"/>
+                                            <a:ext cx="1352126" cy="1258146"/>
+                                          </a:xfrm>
+                                          <a:prstGeom prst="rect">
+                                            <a:avLst/>
+                                          </a:prstGeom>
+                                        </pic:spPr>
+                                      </pic:pic>
+                                    </a:graphicData>
+                                  </a:graphic>
+                                </wp:inline>
+                              </w:drawing>
+                            </w:r>
+                          </w:p>
+                        </w:txbxContent>
+                      </wps:txbx>
+                      <wps:bodyPr rot="0" vert="horz" wrap="square" lIns="91440" tIns="45720" rIns="91440" bIns="45720" anchor="t" anchorCtr="0" upright="1">
+                        <a:noAutofit/>
+                      </wps:bodyPr>
+                    </wps:wsp>
+                  </a:graphicData>
+                </a:graphic>
+                <wp14:sizeRelH relativeFrom="page">
+                  <wp14:pctWidth>0</wp14:pctWidth>
+                </wp14:sizeRelH>
+                <wp14:sizeRelV relativeFrom="page">
+                  <wp14:pctHeight>0</wp14:pctHeight>
+                </wp14:sizeRelV>
+              </wp:anchor>
+            </w:drawing>
+          </mc:Choice>
+          <mc:Fallback>
+            <w:pict>
+              <v:shapetype id="_x0000_t202" coordsize="21600,21600" o:spt="202" path="m,l,21600r21600,l21600,xe">
+                <v:stroke joinstyle="miter"/>
+                <v:path gradientshapeok="t" o:connecttype="rect"/>
+              </v:shapetype>
+              <v:shape id="Text Box 2" o:spid="_x0000_s1026" type="#_x0000_t202" style="position:absolute;margin-left:333.55pt;margin-top:-9.1pt;width:179.2pt;height:119.75pt;z-index:251661312;visibility:visible;mso-wrap-style:square;mso-width-percent:0;mso-height-percent:0;mso-wrap-distance-left:9pt;mso-wrap-distance-top:0;mso-wrap-distance-right:9pt;mso-wrap-distance-bottom:0;mso-position-horizontal:absolute;mso-position-horizontal-relative:text;mso-position-vertical:absolute;mso-position-vertical-relative:text;mso-width-percent:0;mso-height-percent:0;mso-width-relative:page;mso-height-relative:page;v-text-anchor:top" o:gfxdata="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" strokecolor="white [3212]">
+                <v:textbox>
+                  <w:txbxContent>
+                    <w:p>
+                      <w:r>
+                        <w:t xml:space="preserve">               </w:t>
+                      </w:r>
+                      <w:r>
+                        <w:rPr>
+                          <w:noProof/>
+                        </w:rPr>
+                        <w:drawing>
+                          <wp:inline distT="0" distB="0" distL="0" distR="0">
+                            <wp:extent cx="1351721" cy="1257769"/>
+                            <wp:effectExtent l="19050" t="0" r="829" b="0"/>
+                            <wp:docPr id="11" name="Picture 2"/>
+                            <wp:cNvGraphicFramePr>
+                              <a:graphicFrameLocks xmlns:a="http://schemas.openxmlformats.org/drawingml/2006/main" noChangeAspect="1"/>
+                            </wp:cNvGraphicFramePr>
+                            <a:graphic xmlns:a="http://schemas.openxmlformats.org/drawingml/2006/main">
+                              <a:graphicData uri="http://schemas.openxmlformats.org/drawingml/2006/picture">
+                                <pic:pic xmlns:pic="http://schemas.openxmlformats.org/drawingml/2006/picture">
+                                  <pic:nvPicPr>
+                                    <pic:cNvPr id="7" name="Picture 6"/>
+                                    <pic:cNvPicPr>
+                                      <a:picLocks noChangeAspect="1"/>
+                                    </pic:cNvPicPr>
+                                  </pic:nvPicPr>
+                                  <pic:blipFill>
+                                    <a:blip r:embed="rId8" cstate="print"/>
+                                    <a:stretch>
+                                      <a:fillRect/>
+                                    </a:stretch>
+                                  </pic:blipFill>
+                                  <pic:spPr>
+                                    <a:xfrm>
+                                      <a:off x="0" y="0"/>
+                                      <a:ext cx="1352126" cy="1258146"/>
+                                    </a:xfrm>
+                                    <a:prstGeom prst="rect">
+                                      <a:avLst/>
+                                    </a:prstGeom>
+                                  </pic:spPr>
+                                </pic:pic>
+                              </a:graphicData>
+                            </a:graphic>
+                          </wp:inline>
+                        </w:drawing>
+                      </w:r>
+                    </w:p>
+                  </w:txbxContent>
+                </v:textbox>
+              </v:shape>
+            </w:pict>
+          </mc:Fallback>
+        </mc:AlternateContent>
       </w:r>
       <w:r>
         <w:rPr>
@@ -1828,36 +1944,53 @@
     <w:p>
       <w:pPr>
         <w:pStyle w:val="Heading2"/>
+        <w:numPr>
+          <w:ilvl w:val="0"/>
+          <w:numId w:val="8"/>
+        </w:numPr>
       </w:pPr>
       <w:bookmarkStart w:id="4" w:name="_Toc468575264"/>
       <w:r>
-        <w:rPr>
-          <w:b w:val="0"/>
-          <w:bCs w:val="0"/>
+        <w:t>Class diagrams</w:t>
+      </w:r>
+      <w:bookmarkEnd w:id="4"/>
+      <w:r>
+        <w:t xml:space="preserve"> (5 photos)</w:t>
+      </w:r>
+    </w:p>
+    <w:p/>
+    <w:p>
+      <w:pPr>
+        <w:pStyle w:val="ListParagraph"/>
+        <w:numPr>
+          <w:ilvl w:val="0"/>
+          <w:numId w:val="9"/>
+        </w:numPr>
+        <w:rPr>
+          <w:b/>
+          <w:bCs/>
+          <w:color w:val="FF0000"/>
+        </w:rPr>
+      </w:pPr>
+      <w:r>
+        <w:rPr>
+          <w:b/>
+          <w:bCs/>
+          <w:color w:val="FF0000"/>
+        </w:rPr>
+        <w:t xml:space="preserve">All Packages </w:t>
+      </w:r>
+    </w:p>
+    <w:p>
+      <w:r>
+        <w:rPr>
           <w:noProof/>
-          <w:color w:val="C00000"/>
         </w:rPr>
         <w:drawing>
-          <wp:anchor distT="0" distB="0" distL="114300" distR="114300" simplePos="0" relativeHeight="251658240" behindDoc="1" locked="0" layoutInCell="1" allowOverlap="1" wp14:anchorId="13FD71BB" wp14:editId="7D00DC49">
-            <wp:simplePos x="0" y="0"/>
-            <wp:positionH relativeFrom="column">
-              <wp:posOffset>-283210</wp:posOffset>
-            </wp:positionH>
-            <wp:positionV relativeFrom="paragraph">
-              <wp:posOffset>408940</wp:posOffset>
-            </wp:positionV>
-            <wp:extent cx="6685280" cy="6172200"/>
+          <wp:inline distT="0" distB="0" distL="0" distR="0">
+            <wp:extent cx="6705600" cy="4886325"/>
             <wp:effectExtent l="0" t="0" r="0" b="0"/>
-            <wp:wrapTight wrapText="bothSides">
-              <wp:wrapPolygon edited="0">
-                <wp:start x="0" y="0"/>
-                <wp:lineTo x="0" y="21533"/>
-                <wp:lineTo x="21543" y="21533"/>
-                <wp:lineTo x="21543" y="0"/>
-                <wp:lineTo x="0" y="0"/>
-              </wp:wrapPolygon>
-            </wp:wrapTight>
-            <wp:docPr id="2" name="Picture 2"/>
+            <wp:docPr id="10" name="Picture 1" descr="packages"/>
             <wp:cNvGraphicFramePr>
               <a:graphicFrameLocks xmlns:a="http://schemas.openxmlformats.org/drawingml/2006/main" noChangeAspect="1"/>
             </wp:cNvGraphicFramePr>
@@ -1865,49 +1998,621 @@
               <a:graphicData uri="http://schemas.openxmlformats.org/drawingml/2006/picture">
                 <pic:pic xmlns:pic="http://schemas.openxmlformats.org/drawingml/2006/picture">
                   <pic:nvPicPr>
-                    <pic:cNvPr id="2" name="ClassDiagram.jpg"/>
-                    <pic:cNvPicPr/>
+                    <pic:cNvPr id="0" name="Picture 1" descr="packages"/>
+                    <pic:cNvPicPr>
+                      <a:picLocks noChangeAspect="1" noChangeArrowheads="1"/>
+                    </pic:cNvPicPr>
                   </pic:nvPicPr>
                   <pic:blipFill>
-                    <a:blip r:embed="rId9" cstate="print">
+                    <a:blip r:embed="rId9">
                       <a:extLst>
                         <a:ext uri="{28A0092B-C50C-407E-A947-70E740481C1C}">
                           <a14:useLocalDpi xmlns:a14="http://schemas.microsoft.com/office/drawing/2010/main" val="0"/>
                         </a:ext>
                       </a:extLst>
                     </a:blip>
+                    <a:srcRect/>
                     <a:stretch>
                       <a:fillRect/>
                     </a:stretch>
                   </pic:blipFill>
-                  <pic:spPr>
+                  <pic:spPr bwMode="auto">
                     <a:xfrm>
                       <a:off x="0" y="0"/>
-                      <a:ext cx="6685280" cy="6172200"/>
+                      <a:ext cx="6705600" cy="4886325"/>
                     </a:xfrm>
                     <a:prstGeom prst="rect">
                       <a:avLst/>
                     </a:prstGeom>
+                    <a:noFill/>
+                    <a:ln>
+                      <a:noFill/>
+                    </a:ln>
                   </pic:spPr>
                 </pic:pic>
               </a:graphicData>
             </a:graphic>
-            <wp14:sizeRelV relativeFrom="margin">
-              <wp14:pctHeight>0</wp14:pctHeight>
-            </wp14:sizeRelV>
-          </wp:anchor>
+          </wp:inline>
         </w:drawing>
       </w:r>
+    </w:p>
+    <w:p/>
+    <w:p>
+      <w:pPr>
+        <w:pStyle w:val="ListParagraph"/>
+        <w:numPr>
+          <w:ilvl w:val="0"/>
+          <w:numId w:val="9"/>
+        </w:numPr>
+        <w:ind w:left="360"/>
+        <w:rPr>
+          <w:b/>
+          <w:bCs/>
+          <w:color w:val="C00000"/>
+        </w:rPr>
+      </w:pPr>
       <w:r>
-        <w:t>I</w:t>
+        <w:rPr>
+          <w:b/>
+          <w:bCs/>
+          <w:color w:val="FF0000"/>
+        </w:rPr>
+        <w:lastRenderedPageBreak/>
+        <w:t>database Package classes</w:t>
       </w:r>
       <w:r>
-        <w:t xml:space="preserve">. </w:t>
+        <w:rPr>
+          <w:noProof/>
+        </w:rPr>
+        <w:drawing>
+          <wp:inline distT="0" distB="0" distL="0" distR="0">
+            <wp:extent cx="6124575" cy="2657475"/>
+            <wp:effectExtent l="0" t="0" r="0" b="0"/>
+            <wp:docPr id="9" name="Picture 2" descr="database"/>
+            <wp:cNvGraphicFramePr>
+              <a:graphicFrameLocks xmlns:a="http://schemas.openxmlformats.org/drawingml/2006/main" noChangeAspect="1"/>
+            </wp:cNvGraphicFramePr>
+            <a:graphic xmlns:a="http://schemas.openxmlformats.org/drawingml/2006/main">
+              <a:graphicData uri="http://schemas.openxmlformats.org/drawingml/2006/picture">
+                <pic:pic xmlns:pic="http://schemas.openxmlformats.org/drawingml/2006/picture">
+                  <pic:nvPicPr>
+                    <pic:cNvPr id="0" name="Picture 2" descr="database"/>
+                    <pic:cNvPicPr>
+                      <a:picLocks noChangeAspect="1" noChangeArrowheads="1"/>
+                    </pic:cNvPicPr>
+                  </pic:nvPicPr>
+                  <pic:blipFill>
+                    <a:blip r:embed="rId10">
+                      <a:extLst>
+                        <a:ext uri="{28A0092B-C50C-407E-A947-70E740481C1C}">
+                          <a14:useLocalDpi xmlns:a14="http://schemas.microsoft.com/office/drawing/2010/main" val="0"/>
+                        </a:ext>
+                      </a:extLst>
+                    </a:blip>
+                    <a:srcRect/>
+                    <a:stretch>
+                      <a:fillRect/>
+                    </a:stretch>
+                  </pic:blipFill>
+                  <pic:spPr bwMode="auto">
+                    <a:xfrm>
+                      <a:off x="0" y="0"/>
+                      <a:ext cx="6124575" cy="2657475"/>
+                    </a:xfrm>
+                    <a:prstGeom prst="rect">
+                      <a:avLst/>
+                    </a:prstGeom>
+                    <a:noFill/>
+                    <a:ln>
+                      <a:noFill/>
+                    </a:ln>
+                  </pic:spPr>
+                </pic:pic>
+              </a:graphicData>
+            </a:graphic>
+          </wp:inline>
+        </w:drawing>
       </w:r>
+    </w:p>
+    <w:p>
+      <w:pPr>
+        <w:rPr>
+          <w:b/>
+          <w:bCs/>
+          <w:color w:val="C00000"/>
+        </w:rPr>
+      </w:pPr>
+    </w:p>
+    <w:p>
+      <w:pPr>
+        <w:rPr>
+          <w:b/>
+          <w:bCs/>
+          <w:color w:val="C00000"/>
+        </w:rPr>
+      </w:pPr>
+    </w:p>
+    <w:p>
+      <w:pPr>
+        <w:rPr>
+          <w:b/>
+          <w:bCs/>
+          <w:color w:val="C00000"/>
+        </w:rPr>
+      </w:pPr>
+    </w:p>
+    <w:p>
+      <w:pPr>
+        <w:rPr>
+          <w:b/>
+          <w:bCs/>
+          <w:color w:val="C00000"/>
+        </w:rPr>
+      </w:pPr>
+    </w:p>
+    <w:p>
+      <w:pPr>
+        <w:rPr>
+          <w:b/>
+          <w:bCs/>
+          <w:color w:val="C00000"/>
+        </w:rPr>
+      </w:pPr>
+    </w:p>
+    <w:p>
+      <w:pPr>
+        <w:rPr>
+          <w:b/>
+          <w:bCs/>
+          <w:color w:val="C00000"/>
+        </w:rPr>
+      </w:pPr>
+    </w:p>
+    <w:p>
+      <w:pPr>
+        <w:rPr>
+          <w:b/>
+          <w:bCs/>
+          <w:color w:val="C00000"/>
+        </w:rPr>
+      </w:pPr>
+    </w:p>
+    <w:p>
+      <w:pPr>
+        <w:rPr>
+          <w:b/>
+          <w:bCs/>
+          <w:color w:val="C00000"/>
+        </w:rPr>
+      </w:pPr>
+    </w:p>
+    <w:p>
+      <w:pPr>
+        <w:rPr>
+          <w:b/>
+          <w:bCs/>
+          <w:color w:val="C00000"/>
+        </w:rPr>
+      </w:pPr>
+    </w:p>
+    <w:p>
+      <w:pPr>
+        <w:rPr>
+          <w:b/>
+          <w:bCs/>
+          <w:color w:val="C00000"/>
+        </w:rPr>
+      </w:pPr>
+    </w:p>
+    <w:p>
+      <w:pPr>
+        <w:rPr>
+          <w:b/>
+          <w:bCs/>
+          <w:color w:val="C00000"/>
+        </w:rPr>
+      </w:pPr>
+    </w:p>
+    <w:p>
+      <w:pPr>
+        <w:rPr>
+          <w:b/>
+          <w:bCs/>
+          <w:color w:val="C00000"/>
+        </w:rPr>
+      </w:pPr>
+    </w:p>
+    <w:p>
+      <w:pPr>
+        <w:rPr>
+          <w:b/>
+          <w:bCs/>
+          <w:color w:val="C00000"/>
+        </w:rPr>
+      </w:pPr>
+    </w:p>
+    <w:p>
+      <w:pPr>
+        <w:pStyle w:val="ListParagraph"/>
+        <w:numPr>
+          <w:ilvl w:val="0"/>
+          <w:numId w:val="9"/>
+        </w:numPr>
+        <w:rPr>
+          <w:b/>
+          <w:bCs/>
+          <w:color w:val="FF0000"/>
+        </w:rPr>
+      </w:pPr>
       <w:r>
-        <w:t>Class diagrams</w:t>
+        <w:rPr>
+          <w:b/>
+          <w:bCs/>
+          <w:color w:val="FF0000"/>
+        </w:rPr>
+        <w:lastRenderedPageBreak/>
+        <w:t>user Package classes</w:t>
       </w:r>
-      <w:bookmarkEnd w:id="4"/>
+    </w:p>
+    <w:p>
+      <w:pPr>
+        <w:rPr>
+          <w:b/>
+          <w:bCs/>
+          <w:color w:val="C00000"/>
+        </w:rPr>
+      </w:pPr>
+      <w:r>
+        <w:rPr>
+          <w:b/>
+          <w:bCs/>
+          <w:noProof/>
+          <w:color w:val="C00000"/>
+        </w:rPr>
+        <w:drawing>
+          <wp:inline distT="0" distB="0" distL="0" distR="0">
+            <wp:extent cx="6124575" cy="6105525"/>
+            <wp:effectExtent l="0" t="0" r="0" b="0"/>
+            <wp:docPr id="7" name="Picture 3" descr="user"/>
+            <wp:cNvGraphicFramePr>
+              <a:graphicFrameLocks xmlns:a="http://schemas.openxmlformats.org/drawingml/2006/main" noChangeAspect="1"/>
+            </wp:cNvGraphicFramePr>
+            <a:graphic xmlns:a="http://schemas.openxmlformats.org/drawingml/2006/main">
+              <a:graphicData uri="http://schemas.openxmlformats.org/drawingml/2006/picture">
+                <pic:pic xmlns:pic="http://schemas.openxmlformats.org/drawingml/2006/picture">
+                  <pic:nvPicPr>
+                    <pic:cNvPr id="0" name="Picture 3" descr="user"/>
+                    <pic:cNvPicPr>
+                      <a:picLocks noChangeAspect="1" noChangeArrowheads="1"/>
+                    </pic:cNvPicPr>
+                  </pic:nvPicPr>
+                  <pic:blipFill>
+                    <a:blip r:embed="rId11">
+                      <a:extLst>
+                        <a:ext uri="{28A0092B-C50C-407E-A947-70E740481C1C}">
+                          <a14:useLocalDpi xmlns:a14="http://schemas.microsoft.com/office/drawing/2010/main" val="0"/>
+                        </a:ext>
+                      </a:extLst>
+                    </a:blip>
+                    <a:srcRect/>
+                    <a:stretch>
+                      <a:fillRect/>
+                    </a:stretch>
+                  </pic:blipFill>
+                  <pic:spPr bwMode="auto">
+                    <a:xfrm>
+                      <a:off x="0" y="0"/>
+                      <a:ext cx="6124575" cy="6105525"/>
+                    </a:xfrm>
+                    <a:prstGeom prst="rect">
+                      <a:avLst/>
+                    </a:prstGeom>
+                    <a:noFill/>
+                    <a:ln>
+                      <a:noFill/>
+                    </a:ln>
+                  </pic:spPr>
+                </pic:pic>
+              </a:graphicData>
+            </a:graphic>
+          </wp:inline>
+        </w:drawing>
+      </w:r>
+    </w:p>
+    <w:p>
+      <w:pPr>
+        <w:rPr>
+          <w:b/>
+          <w:bCs/>
+          <w:color w:val="C00000"/>
+        </w:rPr>
+      </w:pPr>
+    </w:p>
+    <w:p>
+      <w:pPr>
+        <w:pStyle w:val="ListParagraph"/>
+        <w:numPr>
+          <w:ilvl w:val="0"/>
+          <w:numId w:val="9"/>
+        </w:numPr>
+        <w:rPr>
+          <w:b/>
+          <w:bCs/>
+          <w:color w:val="FF0000"/>
+        </w:rPr>
+      </w:pPr>
+      <w:r>
+        <w:rPr>
+          <w:b/>
+          <w:bCs/>
+          <w:color w:val="FF0000"/>
+        </w:rPr>
+        <w:lastRenderedPageBreak/>
+        <w:t>ui Package classes</w:t>
+      </w:r>
+    </w:p>
+    <w:p>
+      <w:pPr>
+        <w:rPr>
+          <w:b/>
+          <w:bCs/>
+          <w:color w:val="C00000"/>
+        </w:rPr>
+      </w:pPr>
+      <w:r>
+        <w:rPr>
+          <w:b/>
+          <w:bCs/>
+          <w:noProof/>
+          <w:color w:val="C00000"/>
+        </w:rPr>
+        <w:drawing>
+          <wp:inline distT="0" distB="0" distL="0" distR="0">
+            <wp:extent cx="6124575" cy="5981700"/>
+            <wp:effectExtent l="0" t="0" r="0" b="0"/>
+            <wp:docPr id="4" name="Picture 4" descr="ui"/>
+            <wp:cNvGraphicFramePr>
+              <a:graphicFrameLocks xmlns:a="http://schemas.openxmlformats.org/drawingml/2006/main" noChangeAspect="1"/>
+            </wp:cNvGraphicFramePr>
+            <a:graphic xmlns:a="http://schemas.openxmlformats.org/drawingml/2006/main">
+              <a:graphicData uri="http://schemas.openxmlformats.org/drawingml/2006/picture">
+                <pic:pic xmlns:pic="http://schemas.openxmlformats.org/drawingml/2006/picture">
+                  <pic:nvPicPr>
+                    <pic:cNvPr id="0" name="Picture 4" descr="ui"/>
+                    <pic:cNvPicPr>
+                      <a:picLocks noChangeAspect="1" noChangeArrowheads="1"/>
+                    </pic:cNvPicPr>
+                  </pic:nvPicPr>
+                  <pic:blipFill>
+                    <a:blip r:embed="rId12">
+                      <a:extLst>
+                        <a:ext uri="{28A0092B-C50C-407E-A947-70E740481C1C}">
+                          <a14:useLocalDpi xmlns:a14="http://schemas.microsoft.com/office/drawing/2010/main" val="0"/>
+                        </a:ext>
+                      </a:extLst>
+                    </a:blip>
+                    <a:srcRect/>
+                    <a:stretch>
+                      <a:fillRect/>
+                    </a:stretch>
+                  </pic:blipFill>
+                  <pic:spPr bwMode="auto">
+                    <a:xfrm>
+                      <a:off x="0" y="0"/>
+                      <a:ext cx="6124575" cy="5981700"/>
+                    </a:xfrm>
+                    <a:prstGeom prst="rect">
+                      <a:avLst/>
+                    </a:prstGeom>
+                    <a:noFill/>
+                    <a:ln>
+                      <a:noFill/>
+                    </a:ln>
+                  </pic:spPr>
+                </pic:pic>
+              </a:graphicData>
+            </a:graphic>
+          </wp:inline>
+        </w:drawing>
+      </w:r>
+    </w:p>
+    <w:p>
+      <w:pPr>
+        <w:rPr>
+          <w:b/>
+          <w:bCs/>
+          <w:color w:val="C00000"/>
+        </w:rPr>
+      </w:pPr>
+    </w:p>
+    <w:p>
+      <w:pPr>
+        <w:rPr>
+          <w:b/>
+          <w:bCs/>
+          <w:color w:val="C00000"/>
+        </w:rPr>
+      </w:pPr>
+    </w:p>
+    <w:p>
+      <w:pPr>
+        <w:pStyle w:val="ListParagraph"/>
+        <w:numPr>
+          <w:ilvl w:val="0"/>
+          <w:numId w:val="9"/>
+        </w:numPr>
+        <w:rPr>
+          <w:b/>
+          <w:bCs/>
+          <w:color w:val="FF0000"/>
+        </w:rPr>
+      </w:pPr>
+      <w:r>
+        <w:rPr>
+          <w:b/>
+          <w:bCs/>
+          <w:color w:val="FF0000"/>
+        </w:rPr>
+        <w:lastRenderedPageBreak/>
+        <w:t>game package classes</w:t>
+      </w:r>
+    </w:p>
+    <w:p>
+      <w:pPr>
+        <w:rPr>
+          <w:b/>
+          <w:bCs/>
+          <w:color w:val="C00000"/>
+        </w:rPr>
+      </w:pPr>
+      <w:r>
+        <w:rPr>
+          <w:b/>
+          <w:bCs/>
+          <w:noProof/>
+          <w:color w:val="C00000"/>
+        </w:rPr>
+        <w:drawing>
+          <wp:inline distT="0" distB="0" distL="0" distR="0">
+            <wp:extent cx="4686300" cy="6276975"/>
+            <wp:effectExtent l="0" t="0" r="0" b="0"/>
+            <wp:docPr id="5" name="Picture 5" descr="game"/>
+            <wp:cNvGraphicFramePr>
+              <a:graphicFrameLocks xmlns:a="http://schemas.openxmlformats.org/drawingml/2006/main" noChangeAspect="1"/>
+            </wp:cNvGraphicFramePr>
+            <a:graphic xmlns:a="http://schemas.openxmlformats.org/drawingml/2006/main">
+              <a:graphicData uri="http://schemas.openxmlformats.org/drawingml/2006/picture">
+                <pic:pic xmlns:pic="http://schemas.openxmlformats.org/drawingml/2006/picture">
+                  <pic:nvPicPr>
+                    <pic:cNvPr id="0" name="Picture 5" descr="game"/>
+                    <pic:cNvPicPr>
+                      <a:picLocks noChangeAspect="1" noChangeArrowheads="1"/>
+                    </pic:cNvPicPr>
+                  </pic:nvPicPr>
+                  <pic:blipFill>
+                    <a:blip r:embed="rId13">
+                      <a:extLst>
+                        <a:ext uri="{28A0092B-C50C-407E-A947-70E740481C1C}">
+                          <a14:useLocalDpi xmlns:a14="http://schemas.microsoft.com/office/drawing/2010/main" val="0"/>
+                        </a:ext>
+                      </a:extLst>
+                    </a:blip>
+                    <a:srcRect/>
+                    <a:stretch>
+                      <a:fillRect/>
+                    </a:stretch>
+                  </pic:blipFill>
+                  <pic:spPr bwMode="auto">
+                    <a:xfrm>
+                      <a:off x="0" y="0"/>
+                      <a:ext cx="4686300" cy="6276975"/>
+                    </a:xfrm>
+                    <a:prstGeom prst="rect">
+                      <a:avLst/>
+                    </a:prstGeom>
+                    <a:noFill/>
+                    <a:ln>
+                      <a:noFill/>
+                    </a:ln>
+                  </pic:spPr>
+                </pic:pic>
+              </a:graphicData>
+            </a:graphic>
+          </wp:inline>
+        </w:drawing>
+      </w:r>
+    </w:p>
+    <w:p>
+      <w:pPr>
+        <w:rPr>
+          <w:b/>
+          <w:bCs/>
+          <w:color w:val="C00000"/>
+        </w:rPr>
+      </w:pPr>
+      <w:r>
+        <w:rPr>
+          <w:b/>
+          <w:bCs/>
+          <w:color w:val="C00000"/>
+        </w:rPr>
+        <w:t xml:space="preserve">F – system </w:t>
+      </w:r>
+    </w:p>
+    <w:p>
+      <w:pPr>
+        <w:rPr>
+          <w:b/>
+          <w:bCs/>
+          <w:color w:val="C00000"/>
+        </w:rPr>
+      </w:pPr>
+      <w:r>
+        <w:rPr>
+          <w:b/>
+          <w:bCs/>
+          <w:noProof/>
+          <w:color w:val="C00000"/>
+        </w:rPr>
+        <w:lastRenderedPageBreak/>
+        <w:drawing>
+          <wp:inline distT="0" distB="0" distL="0" distR="0">
+            <wp:extent cx="6126480" cy="4826924"/>
+            <wp:effectExtent l="0" t="0" r="0" b="0"/>
+            <wp:docPr id="1" name="Picture 1" descr="C:\Users\Zizo\Pictures\Capture.PNG"/>
+            <wp:cNvGraphicFramePr>
+              <a:graphicFrameLocks xmlns:a="http://schemas.openxmlformats.org/drawingml/2006/main" noChangeAspect="1"/>
+            </wp:cNvGraphicFramePr>
+            <a:graphic xmlns:a="http://schemas.openxmlformats.org/drawingml/2006/main">
+              <a:graphicData uri="http://schemas.openxmlformats.org/drawingml/2006/picture">
+                <pic:pic xmlns:pic="http://schemas.openxmlformats.org/drawingml/2006/picture">
+                  <pic:nvPicPr>
+                    <pic:cNvPr id="0" name="Picture 9" descr="C:\Users\Zizo\Pictures\Capture.PNG"/>
+                    <pic:cNvPicPr>
+                      <a:picLocks noChangeAspect="1" noChangeArrowheads="1"/>
+                    </pic:cNvPicPr>
+                  </pic:nvPicPr>
+                  <pic:blipFill>
+                    <a:blip r:embed="rId14">
+                      <a:extLst>
+                        <a:ext uri="{28A0092B-C50C-407E-A947-70E740481C1C}">
+                          <a14:useLocalDpi xmlns:a14="http://schemas.microsoft.com/office/drawing/2010/main" val="0"/>
+                        </a:ext>
+                      </a:extLst>
+                    </a:blip>
+                    <a:srcRect/>
+                    <a:stretch>
+                      <a:fillRect/>
+                    </a:stretch>
+                  </pic:blipFill>
+                  <pic:spPr bwMode="auto">
+                    <a:xfrm>
+                      <a:off x="0" y="0"/>
+                      <a:ext cx="6126480" cy="4826924"/>
+                    </a:xfrm>
+                    <a:prstGeom prst="rect">
+                      <a:avLst/>
+                    </a:prstGeom>
+                    <a:noFill/>
+                    <a:ln>
+                      <a:noFill/>
+                    </a:ln>
+                  </pic:spPr>
+                </pic:pic>
+              </a:graphicData>
+            </a:graphic>
+          </wp:inline>
+        </w:drawing>
+      </w:r>
+    </w:p>
+    <w:p>
+      <w:pPr>
+        <w:rPr>
+          <w:b/>
+          <w:bCs/>
+          <w:color w:val="C00000"/>
+        </w:rPr>
+      </w:pPr>
     </w:p>
     <w:p>
       <w:pPr>
@@ -2231,6 +2936,7 @@
               <w:pStyle w:val="TableText"/>
             </w:pPr>
             <w:r>
+              <w:lastRenderedPageBreak/>
               <w:t>3</w:t>
             </w:r>
           </w:p>
@@ -3199,7 +3905,6 @@
       </w:pPr>
       <w:bookmarkStart w:id="5" w:name="_Toc468575266"/>
       <w:r>
-        <w:lastRenderedPageBreak/>
         <w:t>II</w:t>
       </w:r>
       <w:r>
@@ -3238,11 +3943,12 @@
           <w:noProof/>
           <w:color w:val="C00000"/>
         </w:rPr>
+        <w:lastRenderedPageBreak/>
         <w:drawing>
           <wp:inline distT="0" distB="0" distL="0" distR="0">
-            <wp:extent cx="6672805" cy="6127750"/>
+            <wp:extent cx="6477000" cy="6296025"/>
             <wp:effectExtent l="0" t="0" r="0" b="0"/>
-            <wp:docPr id="1" name="Picture 1"/>
+            <wp:docPr id="6" name="Picture 6" descr="Register an Account"/>
             <wp:cNvGraphicFramePr>
               <a:graphicFrameLocks xmlns:a="http://schemas.openxmlformats.org/drawingml/2006/main" noChangeAspect="1"/>
             </wp:cNvGraphicFramePr>
@@ -3250,29 +3956,36 @@
               <a:graphicData uri="http://schemas.openxmlformats.org/drawingml/2006/picture">
                 <pic:pic xmlns:pic="http://schemas.openxmlformats.org/drawingml/2006/picture">
                   <pic:nvPicPr>
-                    <pic:cNvPr id="1" name="Register an Account.jpg"/>
-                    <pic:cNvPicPr/>
+                    <pic:cNvPr id="0" name="Picture 6" descr="Register an Account"/>
+                    <pic:cNvPicPr>
+                      <a:picLocks noChangeAspect="1" noChangeArrowheads="1"/>
+                    </pic:cNvPicPr>
                   </pic:nvPicPr>
                   <pic:blipFill>
-                    <a:blip r:embed="rId10" cstate="print">
+                    <a:blip r:embed="rId15">
                       <a:extLst>
                         <a:ext uri="{28A0092B-C50C-407E-A947-70E740481C1C}">
                           <a14:useLocalDpi xmlns:a14="http://schemas.microsoft.com/office/drawing/2010/main" val="0"/>
                         </a:ext>
                       </a:extLst>
                     </a:blip>
+                    <a:srcRect/>
                     <a:stretch>
                       <a:fillRect/>
                     </a:stretch>
                   </pic:blipFill>
-                  <pic:spPr>
+                  <pic:spPr bwMode="auto">
                     <a:xfrm>
                       <a:off x="0" y="0"/>
-                      <a:ext cx="6678954" cy="6133397"/>
+                      <a:ext cx="6477000" cy="6296025"/>
                     </a:xfrm>
                     <a:prstGeom prst="rect">
                       <a:avLst/>
                     </a:prstGeom>
+                    <a:noFill/>
+                    <a:ln>
+                      <a:noFill/>
+                    </a:ln>
                   </pic:spPr>
                 </pic:pic>
               </a:graphicData>
@@ -3291,23 +4004,25 @@
         </w:numPr>
       </w:pPr>
       <w:r>
-        <w:lastRenderedPageBreak/>
         <w:t>Add a game</w:t>
       </w:r>
     </w:p>
     <w:p>
       <w:pPr>
-        <w:jc w:val="center"/>
-      </w:pPr>
+        <w:pStyle w:val="ListParagraph"/>
+      </w:pPr>
+      <w:bookmarkStart w:id="6" w:name="_GoBack"/>
+      <w:bookmarkEnd w:id="6"/>
       <w:r>
         <w:rPr>
           <w:noProof/>
         </w:rPr>
+        <w:lastRenderedPageBreak/>
         <w:drawing>
-          <wp:inline distT="0" distB="0" distL="0" distR="0" wp14:anchorId="5B039265" wp14:editId="33141152">
-            <wp:extent cx="6713316" cy="6614795"/>
+          <wp:inline distT="0" distB="0" distL="0" distR="0" wp14:anchorId="2E65C070" wp14:editId="3C8B72D1">
+            <wp:extent cx="6126480" cy="5508625"/>
             <wp:effectExtent l="0" t="0" r="0" b="0"/>
-            <wp:docPr id="4" name="Picture 4"/>
+            <wp:docPr id="2" name="Picture 2"/>
             <wp:cNvGraphicFramePr>
               <a:graphicFrameLocks xmlns:a="http://schemas.openxmlformats.org/drawingml/2006/main" noChangeAspect="1"/>
             </wp:cNvGraphicFramePr>
@@ -3315,17 +4030,11 @@
               <a:graphicData uri="http://schemas.openxmlformats.org/drawingml/2006/picture">
                 <pic:pic xmlns:pic="http://schemas.openxmlformats.org/drawingml/2006/picture">
                   <pic:nvPicPr>
-                    <pic:cNvPr id="4" name="addGameSD.jpg"/>
+                    <pic:cNvPr id="1" name=""/>
                     <pic:cNvPicPr/>
                   </pic:nvPicPr>
                   <pic:blipFill>
-                    <a:blip r:embed="rId11">
-                      <a:extLst>
-                        <a:ext uri="{28A0092B-C50C-407E-A947-70E740481C1C}">
-                          <a14:useLocalDpi xmlns:a14="http://schemas.microsoft.com/office/drawing/2010/main" val="0"/>
-                        </a:ext>
-                      </a:extLst>
-                    </a:blip>
+                    <a:blip r:embed="rId16"/>
                     <a:stretch>
                       <a:fillRect/>
                     </a:stretch>
@@ -3333,69 +4042,7 @@
                   <pic:spPr>
                     <a:xfrm>
                       <a:off x="0" y="0"/>
-                      <a:ext cx="6716602" cy="6618033"/>
-                    </a:xfrm>
-                    <a:prstGeom prst="rect">
-                      <a:avLst/>
-                    </a:prstGeom>
-                  </pic:spPr>
-                </pic:pic>
-              </a:graphicData>
-            </a:graphic>
-          </wp:inline>
-        </w:drawing>
-      </w:r>
-      <w:bookmarkStart w:id="6" w:name="_Toc468575267"/>
-    </w:p>
-    <w:p>
-      <w:pPr>
-        <w:pStyle w:val="ListParagraph"/>
-        <w:numPr>
-          <w:ilvl w:val="0"/>
-          <w:numId w:val="7"/>
-        </w:numPr>
-      </w:pPr>
-      <w:r>
-        <w:lastRenderedPageBreak/>
-        <w:t>Play a game</w:t>
-      </w:r>
-    </w:p>
-    <w:p>
-      <w:r>
-        <w:rPr>
-          <w:noProof/>
-        </w:rPr>
-        <w:drawing>
-          <wp:inline distT="0" distB="0" distL="0" distR="0" wp14:anchorId="67656B64" wp14:editId="38D5D803">
-            <wp:extent cx="6345949" cy="5903089"/>
-            <wp:effectExtent l="0" t="0" r="0" b="0"/>
-            <wp:docPr id="5" name="Picture 5"/>
-            <wp:cNvGraphicFramePr>
-              <a:graphicFrameLocks xmlns:a="http://schemas.openxmlformats.org/drawingml/2006/main" noChangeAspect="1"/>
-            </wp:cNvGraphicFramePr>
-            <a:graphic xmlns:a="http://schemas.openxmlformats.org/drawingml/2006/main">
-              <a:graphicData uri="http://schemas.openxmlformats.org/drawingml/2006/picture">
-                <pic:pic xmlns:pic="http://schemas.openxmlformats.org/drawingml/2006/picture">
-                  <pic:nvPicPr>
-                    <pic:cNvPr id="5" name="Play Game SD.png"/>
-                    <pic:cNvPicPr/>
-                  </pic:nvPicPr>
-                  <pic:blipFill>
-                    <a:blip r:embed="rId12">
-                      <a:extLst>
-                        <a:ext uri="{28A0092B-C50C-407E-A947-70E740481C1C}">
-                          <a14:useLocalDpi xmlns:a14="http://schemas.microsoft.com/office/drawing/2010/main" val="0"/>
-                        </a:ext>
-                      </a:extLst>
-                    </a:blip>
-                    <a:stretch>
-                      <a:fillRect/>
-                    </a:stretch>
-                  </pic:blipFill>
-                  <pic:spPr>
-                    <a:xfrm>
-                      <a:off x="0" y="0"/>
-                      <a:ext cx="6355069" cy="5911572"/>
+                      <a:ext cx="6126480" cy="5508625"/>
                     </a:xfrm>
                     <a:prstGeom prst="rect">
                       <a:avLst/>
@@ -3410,32 +4057,97 @@
     </w:p>
     <w:p>
       <w:pPr>
-        <w:pStyle w:val="Heading3"/>
-        <w:rPr>
-          <w:color w:val="4F81BD" w:themeColor="accent1"/>
-        </w:rPr>
-      </w:pPr>
+        <w:jc w:val="center"/>
+      </w:pPr>
+      <w:bookmarkStart w:id="7" w:name="_Toc468575267"/>
     </w:p>
     <w:p>
       <w:pPr>
-        <w:pStyle w:val="Heading3"/>
-        <w:rPr>
-          <w:color w:val="4F81BD" w:themeColor="accent1"/>
-        </w:rPr>
-      </w:pPr>
+        <w:pStyle w:val="ListParagraph"/>
+        <w:numPr>
+          <w:ilvl w:val="0"/>
+          <w:numId w:val="7"/>
+        </w:numPr>
+      </w:pPr>
+      <w:r>
+        <w:t>Play a game</w:t>
+      </w:r>
     </w:p>
     <w:p>
+      <w:r>
+        <w:rPr>
+          <w:noProof/>
+        </w:rPr>
+        <w:lastRenderedPageBreak/>
+        <w:drawing>
+          <wp:inline distT="0" distB="0" distL="0" distR="0">
+            <wp:extent cx="6124575" cy="6191250"/>
+            <wp:effectExtent l="0" t="0" r="0" b="0"/>
+            <wp:docPr id="8" name="Picture 8" descr="Play Game"/>
+            <wp:cNvGraphicFramePr>
+              <a:graphicFrameLocks xmlns:a="http://schemas.openxmlformats.org/drawingml/2006/main" noChangeAspect="1"/>
+            </wp:cNvGraphicFramePr>
+            <a:graphic xmlns:a="http://schemas.openxmlformats.org/drawingml/2006/main">
+              <a:graphicData uri="http://schemas.openxmlformats.org/drawingml/2006/picture">
+                <pic:pic xmlns:pic="http://schemas.openxmlformats.org/drawingml/2006/picture">
+                  <pic:nvPicPr>
+                    <pic:cNvPr id="0" name="Picture 8" descr="Play Game"/>
+                    <pic:cNvPicPr>
+                      <a:picLocks noChangeAspect="1" noChangeArrowheads="1"/>
+                    </pic:cNvPicPr>
+                  </pic:nvPicPr>
+                  <pic:blipFill>
+                    <a:blip r:embed="rId17">
+                      <a:extLst>
+                        <a:ext uri="{28A0092B-C50C-407E-A947-70E740481C1C}">
+                          <a14:useLocalDpi xmlns:a14="http://schemas.microsoft.com/office/drawing/2010/main" val="0"/>
+                        </a:ext>
+                      </a:extLst>
+                    </a:blip>
+                    <a:srcRect/>
+                    <a:stretch>
+                      <a:fillRect/>
+                    </a:stretch>
+                  </pic:blipFill>
+                  <pic:spPr bwMode="auto">
+                    <a:xfrm>
+                      <a:off x="0" y="0"/>
+                      <a:ext cx="6124575" cy="6191250"/>
+                    </a:xfrm>
+                    <a:prstGeom prst="rect">
+                      <a:avLst/>
+                    </a:prstGeom>
+                    <a:noFill/>
+                    <a:ln>
+                      <a:noFill/>
+                    </a:ln>
+                  </pic:spPr>
+                </pic:pic>
+              </a:graphicData>
+            </a:graphic>
+          </wp:inline>
+        </w:drawing>
+      </w:r>
+    </w:p>
+    <w:p>
       <w:pPr>
         <w:pStyle w:val="Heading3"/>
         <w:rPr>
           <w:color w:val="4F81BD" w:themeColor="accent1"/>
         </w:rPr>
       </w:pPr>
+    </w:p>
+    <w:p>
+      <w:pPr>
+        <w:pStyle w:val="Heading3"/>
+        <w:rPr>
+          <w:color w:val="4F81BD" w:themeColor="accent1"/>
+        </w:rPr>
+      </w:pPr>
       <w:r>
         <w:rPr>
           <w:color w:val="4F81BD" w:themeColor="accent1"/>
         </w:rPr>
-        <w:lastRenderedPageBreak/>
         <w:t>Class - Sequence Usage</w:t>
       </w:r>
       <w:r>
@@ -3444,7 +4156,7 @@
         </w:rPr>
         <w:t xml:space="preserve"> Table</w:t>
       </w:r>
-      <w:bookmarkEnd w:id="6"/>
+      <w:bookmarkEnd w:id="7"/>
     </w:p>
     <w:p/>
     <w:tbl>
@@ -4287,12 +4999,11 @@
       <w:pPr>
         <w:pStyle w:val="Heading1"/>
       </w:pPr>
-      <w:bookmarkStart w:id="7" w:name="_Toc468575268"/>
+      <w:bookmarkStart w:id="8" w:name="_Toc468575268"/>
       <w:r>
-        <w:lastRenderedPageBreak/>
         <w:t>Ownership Report</w:t>
       </w:r>
-      <w:bookmarkEnd w:id="7"/>
+      <w:bookmarkEnd w:id="8"/>
     </w:p>
     <w:tbl>
       <w:tblPr>
@@ -4332,6 +5043,7 @@
                 <w:b/>
                 <w:bCs/>
               </w:rPr>
+              <w:lastRenderedPageBreak/>
               <w:t>Item</w:t>
             </w:r>
           </w:p>
@@ -4459,10 +5171,7 @@
       </w:tr>
     </w:tbl>
     <w:p/>
-    <w:p>
-      <w:bookmarkStart w:id="8" w:name="_GoBack"/>
-      <w:bookmarkEnd w:id="8"/>
-    </w:p>
+    <w:p/>
     <w:p>
       <w:pPr>
         <w:pStyle w:val="Heading1"/>
@@ -4477,7 +5186,7 @@
           <w:rtl/>
         </w:rPr>
       </w:pPr>
-      <w:hyperlink r:id="rId13" w:history="1">
+      <w:hyperlink r:id="rId18" w:history="1">
         <w:r>
           <w:rPr>
             <w:rStyle w:val="Hyperlink"/>
@@ -4490,8 +5199,8 @@
       </w:r>
     </w:p>
     <w:sectPr>
-      <w:headerReference w:type="default" r:id="rId14"/>
-      <w:footerReference w:type="default" r:id="rId15"/>
+      <w:headerReference w:type="default" r:id="rId19"/>
+      <w:footerReference w:type="default" r:id="rId20"/>
       <w:pgSz w:w="12240" w:h="15840"/>
       <w:pgMar w:top="1152" w:right="1296" w:bottom="1008" w:left="1296" w:header="720" w:footer="720" w:gutter="0"/>
       <w:cols w:space="720"/>
@@ -4503,7 +5212,7 @@
 </file>
 
 <file path=word/endnotes.xml><?xml version="1.0" encoding="utf-8"?>
-<w:endnotes xmlns:wpc="http://schemas.microsoft.com/office/word/2010/wordprocessingCanvas" xmlns:cx="http://schemas.microsoft.com/office/drawing/2014/chartex" xmlns:mc="http://schemas.openxmlformats.org/markup-compatibility/2006" xmlns:o="urn:schemas-microsoft-com:office:office" xmlns:r="http://schemas.openxmlformats.org/officeDocument/2006/relationships" xmlns:m="http://schemas.openxmlformats.org/officeDocument/2006/math" xmlns:v="urn:schemas-microsoft-com:vml" xmlns:wp14="http://schemas.microsoft.com/office/word/2010/wordprocessingDrawing" xmlns:wp="http://schemas.openxmlformats.org/drawingml/2006/wordprocessingDrawing" xmlns:w10="urn:schemas-microsoft-com:office:word" xmlns:w="http://schemas.openxmlformats.org/wordprocessingml/2006/main" xmlns:w14="http://schemas.microsoft.com/office/word/2010/wordml" xmlns:w15="http://schemas.microsoft.com/office/word/2012/wordml" xmlns:w16se="http://schemas.microsoft.com/office/word/2015/wordml/symex" xmlns:wpg="http://schemas.microsoft.com/office/word/2010/wordprocessingGroup" xmlns:wpi="http://schemas.microsoft.com/office/word/2010/wordprocessingInk" xmlns:wne="http://schemas.microsoft.com/office/word/2006/wordml" xmlns:wps="http://schemas.microsoft.com/office/word/2010/wordprocessingShape" mc:Ignorable="w14 w15 w16se wp14">
+<w:endnotes xmlns:wpc="http://schemas.microsoft.com/office/word/2010/wordprocessingCanvas" xmlns:cx="http://schemas.microsoft.com/office/drawing/2014/chartex" xmlns:cx1="http://schemas.microsoft.com/office/drawing/2015/9/8/chartex" xmlns:mc="http://schemas.openxmlformats.org/markup-compatibility/2006" xmlns:o="urn:schemas-microsoft-com:office:office" xmlns:r="http://schemas.openxmlformats.org/officeDocument/2006/relationships" xmlns:m="http://schemas.openxmlformats.org/officeDocument/2006/math" xmlns:v="urn:schemas-microsoft-com:vml" xmlns:wp14="http://schemas.microsoft.com/office/word/2010/wordprocessingDrawing" xmlns:wp="http://schemas.openxmlformats.org/drawingml/2006/wordprocessingDrawing" xmlns:w10="urn:schemas-microsoft-com:office:word" xmlns:w="http://schemas.openxmlformats.org/wordprocessingml/2006/main" xmlns:w14="http://schemas.microsoft.com/office/word/2010/wordml" xmlns:w15="http://schemas.microsoft.com/office/word/2012/wordml" xmlns:w16se="http://schemas.microsoft.com/office/word/2015/wordml/symex" xmlns:wpg="http://schemas.microsoft.com/office/word/2010/wordprocessingGroup" xmlns:wpi="http://schemas.microsoft.com/office/word/2010/wordprocessingInk" xmlns:wne="http://schemas.microsoft.com/office/word/2006/wordml" xmlns:wps="http://schemas.microsoft.com/office/word/2010/wordprocessingShape" mc:Ignorable="w14 w15 w16se wp14">
   <w:endnote w:type="separator" w:id="-1">
     <w:p>
       <w:pPr>
@@ -4528,7 +5237,7 @@
 </file>
 
 <file path=word/footer1.xml><?xml version="1.0" encoding="utf-8"?>
-<w:ftr xmlns:wpc="http://schemas.microsoft.com/office/word/2010/wordprocessingCanvas" xmlns:cx="http://schemas.microsoft.com/office/drawing/2014/chartex" xmlns:mc="http://schemas.openxmlformats.org/markup-compatibility/2006" xmlns:o="urn:schemas-microsoft-com:office:office" xmlns:r="http://schemas.openxmlformats.org/officeDocument/2006/relationships" xmlns:m="http://schemas.openxmlformats.org/officeDocument/2006/math" xmlns:v="urn:schemas-microsoft-com:vml" xmlns:wp14="http://schemas.microsoft.com/office/word/2010/wordprocessingDrawing" xmlns:wp="http://schemas.openxmlformats.org/drawingml/2006/wordprocessingDrawing" xmlns:w10="urn:schemas-microsoft-com:office:word" xmlns:w="http://schemas.openxmlformats.org/wordprocessingml/2006/main" xmlns:w14="http://schemas.microsoft.com/office/word/2010/wordml" xmlns:w15="http://schemas.microsoft.com/office/word/2012/wordml" xmlns:w16se="http://schemas.microsoft.com/office/word/2015/wordml/symex" xmlns:wpg="http://schemas.microsoft.com/office/word/2010/wordprocessingGroup" xmlns:wpi="http://schemas.microsoft.com/office/word/2010/wordprocessingInk" xmlns:wne="http://schemas.microsoft.com/office/word/2006/wordml" xmlns:wps="http://schemas.microsoft.com/office/word/2010/wordprocessingShape" mc:Ignorable="w14 w15 w16se wp14">
+<w:ftr xmlns:wpc="http://schemas.microsoft.com/office/word/2010/wordprocessingCanvas" xmlns:cx="http://schemas.microsoft.com/office/drawing/2014/chartex" xmlns:cx1="http://schemas.microsoft.com/office/drawing/2015/9/8/chartex" xmlns:mc="http://schemas.openxmlformats.org/markup-compatibility/2006" xmlns:o="urn:schemas-microsoft-com:office:office" xmlns:r="http://schemas.openxmlformats.org/officeDocument/2006/relationships" xmlns:m="http://schemas.openxmlformats.org/officeDocument/2006/math" xmlns:v="urn:schemas-microsoft-com:vml" xmlns:wp14="http://schemas.microsoft.com/office/word/2010/wordprocessingDrawing" xmlns:wp="http://schemas.openxmlformats.org/drawingml/2006/wordprocessingDrawing" xmlns:w10="urn:schemas-microsoft-com:office:word" xmlns:w="http://schemas.openxmlformats.org/wordprocessingml/2006/main" xmlns:w14="http://schemas.microsoft.com/office/word/2010/wordml" xmlns:w15="http://schemas.microsoft.com/office/word/2012/wordml" xmlns:w16se="http://schemas.microsoft.com/office/word/2015/wordml/symex" xmlns:wpg="http://schemas.microsoft.com/office/word/2010/wordprocessingGroup" xmlns:wpi="http://schemas.microsoft.com/office/word/2010/wordprocessingInk" xmlns:wne="http://schemas.microsoft.com/office/word/2006/wordml" xmlns:wps="http://schemas.microsoft.com/office/word/2010/wordprocessingShape" mc:Ignorable="w14 w15 w16se wp14">
   <w:p>
     <w:pPr>
       <w:pStyle w:val="Footer"/>
@@ -4754,7 +5463,7 @@
         <w:sz w:val="23"/>
         <w:szCs w:val="23"/>
       </w:rPr>
-      <w:t>10</w:t>
+      <w:t>9</w:t>
     </w:r>
     <w:r>
       <w:rPr>
@@ -4777,7 +5486,7 @@
 </file>
 
 <file path=word/footnotes.xml><?xml version="1.0" encoding="utf-8"?>
-<w:footnotes xmlns:wpc="http://schemas.microsoft.com/office/word/2010/wordprocessingCanvas" xmlns:cx="http://schemas.microsoft.com/office/drawing/2014/chartex" xmlns:mc="http://schemas.openxmlformats.org/markup-compatibility/2006" xmlns:o="urn:schemas-microsoft-com:office:office" xmlns:r="http://schemas.openxmlformats.org/officeDocument/2006/relationships" xmlns:m="http://schemas.openxmlformats.org/officeDocument/2006/math" xmlns:v="urn:schemas-microsoft-com:vml" xmlns:wp14="http://schemas.microsoft.com/office/word/2010/wordprocessingDrawing" xmlns:wp="http://schemas.openxmlformats.org/drawingml/2006/wordprocessingDrawing" xmlns:w10="urn:schemas-microsoft-com:office:word" xmlns:w="http://schemas.openxmlformats.org/wordprocessingml/2006/main" xmlns:w14="http://schemas.microsoft.com/office/word/2010/wordml" xmlns:w15="http://schemas.microsoft.com/office/word/2012/wordml" xmlns:w16se="http://schemas.microsoft.com/office/word/2015/wordml/symex" xmlns:wpg="http://schemas.microsoft.com/office/word/2010/wordprocessingGroup" xmlns:wpi="http://schemas.microsoft.com/office/word/2010/wordprocessingInk" xmlns:wne="http://schemas.microsoft.com/office/word/2006/wordml" xmlns:wps="http://schemas.microsoft.com/office/word/2010/wordprocessingShape" mc:Ignorable="w14 w15 w16se wp14">
+<w:footnotes xmlns:wpc="http://schemas.microsoft.com/office/word/2010/wordprocessingCanvas" xmlns:cx="http://schemas.microsoft.com/office/drawing/2014/chartex" xmlns:cx1="http://schemas.microsoft.com/office/drawing/2015/9/8/chartex" xmlns:mc="http://schemas.openxmlformats.org/markup-compatibility/2006" xmlns:o="urn:schemas-microsoft-com:office:office" xmlns:r="http://schemas.openxmlformats.org/officeDocument/2006/relationships" xmlns:m="http://schemas.openxmlformats.org/officeDocument/2006/math" xmlns:v="urn:schemas-microsoft-com:vml" xmlns:wp14="http://schemas.microsoft.com/office/word/2010/wordprocessingDrawing" xmlns:wp="http://schemas.openxmlformats.org/drawingml/2006/wordprocessingDrawing" xmlns:w10="urn:schemas-microsoft-com:office:word" xmlns:w="http://schemas.openxmlformats.org/wordprocessingml/2006/main" xmlns:w14="http://schemas.microsoft.com/office/word/2010/wordml" xmlns:w15="http://schemas.microsoft.com/office/word/2012/wordml" xmlns:w16se="http://schemas.microsoft.com/office/word/2015/wordml/symex" xmlns:wpg="http://schemas.microsoft.com/office/word/2010/wordprocessingGroup" xmlns:wpi="http://schemas.microsoft.com/office/word/2010/wordprocessingInk" xmlns:wne="http://schemas.microsoft.com/office/word/2006/wordml" xmlns:wps="http://schemas.microsoft.com/office/word/2010/wordprocessingShape" mc:Ignorable="w14 w15 w16se wp14">
   <w:footnote w:type="separator" w:id="-1">
     <w:p>
       <w:pPr>
@@ -4802,7 +5511,7 @@
 </file>
 
 <file path=word/header1.xml><?xml version="1.0" encoding="utf-8"?>
-<w:hdr xmlns:wpc="http://schemas.microsoft.com/office/word/2010/wordprocessingCanvas" xmlns:cx="http://schemas.microsoft.com/office/drawing/2014/chartex" xmlns:mc="http://schemas.openxmlformats.org/markup-compatibility/2006" xmlns:o="urn:schemas-microsoft-com:office:office" xmlns:r="http://schemas.openxmlformats.org/officeDocument/2006/relationships" xmlns:m="http://schemas.openxmlformats.org/officeDocument/2006/math" xmlns:v="urn:schemas-microsoft-com:vml" xmlns:wp14="http://schemas.microsoft.com/office/word/2010/wordprocessingDrawing" xmlns:wp="http://schemas.openxmlformats.org/drawingml/2006/wordprocessingDrawing" xmlns:w10="urn:schemas-microsoft-com:office:word" xmlns:w="http://schemas.openxmlformats.org/wordprocessingml/2006/main" xmlns:w14="http://schemas.microsoft.com/office/word/2010/wordml" xmlns:w15="http://schemas.microsoft.com/office/word/2012/wordml" xmlns:w16se="http://schemas.microsoft.com/office/word/2015/wordml/symex" xmlns:wpg="http://schemas.microsoft.com/office/word/2010/wordprocessingGroup" xmlns:wpi="http://schemas.microsoft.com/office/word/2010/wordprocessingInk" xmlns:wne="http://schemas.microsoft.com/office/word/2006/wordml" xmlns:wps="http://schemas.microsoft.com/office/word/2010/wordprocessingShape" mc:Ignorable="w14 w15 w16se wp14">
+<w:hdr xmlns:wpc="http://schemas.microsoft.com/office/word/2010/wordprocessingCanvas" xmlns:cx="http://schemas.microsoft.com/office/drawing/2014/chartex" xmlns:cx1="http://schemas.microsoft.com/office/drawing/2015/9/8/chartex" xmlns:mc="http://schemas.openxmlformats.org/markup-compatibility/2006" xmlns:o="urn:schemas-microsoft-com:office:office" xmlns:r="http://schemas.openxmlformats.org/officeDocument/2006/relationships" xmlns:m="http://schemas.openxmlformats.org/officeDocument/2006/math" xmlns:v="urn:schemas-microsoft-com:vml" xmlns:wp14="http://schemas.microsoft.com/office/word/2010/wordprocessingDrawing" xmlns:wp="http://schemas.openxmlformats.org/drawingml/2006/wordprocessingDrawing" xmlns:w10="urn:schemas-microsoft-com:office:word" xmlns:w="http://schemas.openxmlformats.org/wordprocessingml/2006/main" xmlns:w14="http://schemas.microsoft.com/office/word/2010/wordml" xmlns:w15="http://schemas.microsoft.com/office/word/2012/wordml" xmlns:w16se="http://schemas.microsoft.com/office/word/2015/wordml/symex" xmlns:wpg="http://schemas.microsoft.com/office/word/2010/wordprocessingGroup" xmlns:wpi="http://schemas.microsoft.com/office/word/2010/wordprocessingInk" xmlns:wne="http://schemas.microsoft.com/office/word/2006/wordml" xmlns:wps="http://schemas.microsoft.com/office/word/2010/wordprocessingShape" mc:Ignorable="w14 w15 w16se wp14">
   <w:p>
     <w:pPr>
       <w:pStyle w:val="Header"/>
@@ -5028,7 +5737,7 @@
 </file>
 
 <file path=word/numbering.xml><?xml version="1.0" encoding="utf-8"?>
-<w:numbering xmlns:wpc="http://schemas.microsoft.com/office/word/2010/wordprocessingCanvas" xmlns:cx="http://schemas.microsoft.com/office/drawing/2014/chartex" xmlns:mc="http://schemas.openxmlformats.org/markup-compatibility/2006" xmlns:o="urn:schemas-microsoft-com:office:office" xmlns:r="http://schemas.openxmlformats.org/officeDocument/2006/relationships" xmlns:m="http://schemas.openxmlformats.org/officeDocument/2006/math" xmlns:v="urn:schemas-microsoft-com:vml" xmlns:wp14="http://schemas.microsoft.com/office/word/2010/wordprocessingDrawing" xmlns:wp="http://schemas.openxmlformats.org/drawingml/2006/wordprocessingDrawing" xmlns:w10="urn:schemas-microsoft-com:office:word" xmlns:w="http://schemas.openxmlformats.org/wordprocessingml/2006/main" xmlns:w14="http://schemas.microsoft.com/office/word/2010/wordml" xmlns:w15="http://schemas.microsoft.com/office/word/2012/wordml" xmlns:w16se="http://schemas.microsoft.com/office/word/2015/wordml/symex" xmlns:wpg="http://schemas.microsoft.com/office/word/2010/wordprocessingGroup" xmlns:wpi="http://schemas.microsoft.com/office/word/2010/wordprocessingInk" xmlns:wne="http://schemas.microsoft.com/office/word/2006/wordml" xmlns:wps="http://schemas.microsoft.com/office/word/2010/wordprocessingShape" mc:Ignorable="w14 w15 w16se wp14">
+<w:numbering xmlns:wpc="http://schemas.microsoft.com/office/word/2010/wordprocessingCanvas" xmlns:cx="http://schemas.microsoft.com/office/drawing/2014/chartex" xmlns:cx1="http://schemas.microsoft.com/office/drawing/2015/9/8/chartex" xmlns:mc="http://schemas.openxmlformats.org/markup-compatibility/2006" xmlns:o="urn:schemas-microsoft-com:office:office" xmlns:r="http://schemas.openxmlformats.org/officeDocument/2006/relationships" xmlns:m="http://schemas.openxmlformats.org/officeDocument/2006/math" xmlns:v="urn:schemas-microsoft-com:vml" xmlns:wp14="http://schemas.microsoft.com/office/word/2010/wordprocessingDrawing" xmlns:wp="http://schemas.openxmlformats.org/drawingml/2006/wordprocessingDrawing" xmlns:w10="urn:schemas-microsoft-com:office:word" xmlns:w="http://schemas.openxmlformats.org/wordprocessingml/2006/main" xmlns:w14="http://schemas.microsoft.com/office/word/2010/wordml" xmlns:w15="http://schemas.microsoft.com/office/word/2012/wordml" xmlns:w16se="http://schemas.microsoft.com/office/word/2015/wordml/symex" xmlns:wpg="http://schemas.microsoft.com/office/word/2010/wordprocessingGroup" xmlns:wpi="http://schemas.microsoft.com/office/word/2010/wordprocessingInk" xmlns:wne="http://schemas.microsoft.com/office/word/2006/wordml" xmlns:wps="http://schemas.microsoft.com/office/word/2010/wordprocessingShape" mc:Ignorable="w14 w15 w16se wp14">
   <w:abstractNum w:abstractNumId="0" w15:restartNumberingAfterBreak="0">
     <w:nsid w:val="054C6B08"/>
     <w:multiLevelType w:val="hybridMultilevel"/>
@@ -5256,6 +5965,96 @@
     </w:lvl>
   </w:abstractNum>
   <w:abstractNum w:abstractNumId="2" w15:restartNumberingAfterBreak="0">
+    <w:nsid w:val="361D24EE"/>
+    <w:multiLevelType w:val="hybridMultilevel"/>
+    <w:tmpl w:val="59D4910E"/>
+    <w:lvl w:ilvl="0" w:tplc="5B647820">
+      <w:start w:val="1"/>
+      <w:numFmt w:val="lowerLetter"/>
+      <w:lvlText w:val="%1."/>
+      <w:lvlJc w:val="left"/>
+      <w:pPr>
+        <w:ind w:left="720" w:hanging="360"/>
+      </w:pPr>
+      <w:rPr>
+        <w:rFonts w:hint="default"/>
+        <w:color w:val="auto"/>
+      </w:rPr>
+    </w:lvl>
+    <w:lvl w:ilvl="1" w:tplc="04090019" w:tentative="1">
+      <w:start w:val="1"/>
+      <w:numFmt w:val="lowerLetter"/>
+      <w:lvlText w:val="%2."/>
+      <w:lvlJc w:val="left"/>
+      <w:pPr>
+        <w:ind w:left="1440" w:hanging="360"/>
+      </w:pPr>
+    </w:lvl>
+    <w:lvl w:ilvl="2" w:tplc="0409001B" w:tentative="1">
+      <w:start w:val="1"/>
+      <w:numFmt w:val="lowerRoman"/>
+      <w:lvlText w:val="%3."/>
+      <w:lvlJc w:val="right"/>
+      <w:pPr>
+        <w:ind w:left="2160" w:hanging="180"/>
+      </w:pPr>
+    </w:lvl>
+    <w:lvl w:ilvl="3" w:tplc="0409000F" w:tentative="1">
+      <w:start w:val="1"/>
+      <w:numFmt w:val="decimal"/>
+      <w:lvlText w:val="%4."/>
+      <w:lvlJc w:val="left"/>
+      <w:pPr>
+        <w:ind w:left="2880" w:hanging="360"/>
+      </w:pPr>
+    </w:lvl>
+    <w:lvl w:ilvl="4" w:tplc="04090019" w:tentative="1">
+      <w:start w:val="1"/>
+      <w:numFmt w:val="lowerLetter"/>
+      <w:lvlText w:val="%5."/>
+      <w:lvlJc w:val="left"/>
+      <w:pPr>
+        <w:ind w:left="3600" w:hanging="360"/>
+      </w:pPr>
+    </w:lvl>
+    <w:lvl w:ilvl="5" w:tplc="0409001B" w:tentative="1">
+      <w:start w:val="1"/>
+      <w:numFmt w:val="lowerRoman"/>
+      <w:lvlText w:val="%6."/>
+      <w:lvlJc w:val="right"/>
+      <w:pPr>
+        <w:ind w:left="4320" w:hanging="180"/>
+      </w:pPr>
+    </w:lvl>
+    <w:lvl w:ilvl="6" w:tplc="0409000F" w:tentative="1">
+      <w:start w:val="1"/>
+      <w:numFmt w:val="decimal"/>
+      <w:lvlText w:val="%7."/>
+      <w:lvlJc w:val="left"/>
+      <w:pPr>
+        <w:ind w:left="5040" w:hanging="360"/>
+      </w:pPr>
+    </w:lvl>
+    <w:lvl w:ilvl="7" w:tplc="04090019" w:tentative="1">
+      <w:start w:val="1"/>
+      <w:numFmt w:val="lowerLetter"/>
+      <w:lvlText w:val="%8."/>
+      <w:lvlJc w:val="left"/>
+      <w:pPr>
+        <w:ind w:left="5760" w:hanging="360"/>
+      </w:pPr>
+    </w:lvl>
+    <w:lvl w:ilvl="8" w:tplc="0409001B" w:tentative="1">
+      <w:start w:val="1"/>
+      <w:numFmt w:val="lowerRoman"/>
+      <w:lvlText w:val="%9."/>
+      <w:lvlJc w:val="right"/>
+      <w:pPr>
+        <w:ind w:left="6480" w:hanging="180"/>
+      </w:pPr>
+    </w:lvl>
+  </w:abstractNum>
+  <w:abstractNum w:abstractNumId="3" w15:restartNumberingAfterBreak="0">
     <w:nsid w:val="3D337C0D"/>
     <w:multiLevelType w:val="hybridMultilevel"/>
     <w:tmpl w:val="FB603DAC"/>
@@ -5395,7 +6194,96 @@
       </w:rPr>
     </w:lvl>
   </w:abstractNum>
-  <w:abstractNum w:abstractNumId="3" w15:restartNumberingAfterBreak="0">
+  <w:abstractNum w:abstractNumId="4" w15:restartNumberingAfterBreak="0">
+    <w:nsid w:val="54A87D64"/>
+    <w:multiLevelType w:val="hybridMultilevel"/>
+    <w:tmpl w:val="16806B7C"/>
+    <w:lvl w:ilvl="0" w:tplc="18A022B6">
+      <w:start w:val="1"/>
+      <w:numFmt w:val="upperRoman"/>
+      <w:lvlText w:val="%1."/>
+      <w:lvlJc w:val="left"/>
+      <w:pPr>
+        <w:ind w:left="1080" w:hanging="720"/>
+      </w:pPr>
+      <w:rPr>
+        <w:rFonts w:hint="default"/>
+      </w:rPr>
+    </w:lvl>
+    <w:lvl w:ilvl="1" w:tplc="04090019" w:tentative="1">
+      <w:start w:val="1"/>
+      <w:numFmt w:val="lowerLetter"/>
+      <w:lvlText w:val="%2."/>
+      <w:lvlJc w:val="left"/>
+      <w:pPr>
+        <w:ind w:left="1440" w:hanging="360"/>
+      </w:pPr>
+    </w:lvl>
+    <w:lvl w:ilvl="2" w:tplc="0409001B" w:tentative="1">
+      <w:start w:val="1"/>
+      <w:numFmt w:val="lowerRoman"/>
+      <w:lvlText w:val="%3."/>
+      <w:lvlJc w:val="right"/>
+      <w:pPr>
+        <w:ind w:left="2160" w:hanging="180"/>
+      </w:pPr>
+    </w:lvl>
+    <w:lvl w:ilvl="3" w:tplc="0409000F" w:tentative="1">
+      <w:start w:val="1"/>
+      <w:numFmt w:val="decimal"/>
+      <w:lvlText w:val="%4."/>
+      <w:lvlJc w:val="left"/>
+      <w:pPr>
+        <w:ind w:left="2880" w:hanging="360"/>
+      </w:pPr>
+    </w:lvl>
+    <w:lvl w:ilvl="4" w:tplc="04090019" w:tentative="1">
+      <w:start w:val="1"/>
+      <w:numFmt w:val="lowerLetter"/>
+      <w:lvlText w:val="%5."/>
+      <w:lvlJc w:val="left"/>
+      <w:pPr>
+        <w:ind w:left="3600" w:hanging="360"/>
+      </w:pPr>
+    </w:lvl>
+    <w:lvl w:ilvl="5" w:tplc="0409001B" w:tentative="1">
+      <w:start w:val="1"/>
+      <w:numFmt w:val="lowerRoman"/>
+      <w:lvlText w:val="%6."/>
+      <w:lvlJc w:val="right"/>
+      <w:pPr>
+        <w:ind w:left="4320" w:hanging="180"/>
+      </w:pPr>
+    </w:lvl>
+    <w:lvl w:ilvl="6" w:tplc="0409000F" w:tentative="1">
+      <w:start w:val="1"/>
+      <w:numFmt w:val="decimal"/>
+      <w:lvlText w:val="%7."/>
+      <w:lvlJc w:val="left"/>
+      <w:pPr>
+        <w:ind w:left="5040" w:hanging="360"/>
+      </w:pPr>
+    </w:lvl>
+    <w:lvl w:ilvl="7" w:tplc="04090019" w:tentative="1">
+      <w:start w:val="1"/>
+      <w:numFmt w:val="lowerLetter"/>
+      <w:lvlText w:val="%8."/>
+      <w:lvlJc w:val="left"/>
+      <w:pPr>
+        <w:ind w:left="5760" w:hanging="360"/>
+      </w:pPr>
+    </w:lvl>
+    <w:lvl w:ilvl="8" w:tplc="0409001B" w:tentative="1">
+      <w:start w:val="1"/>
+      <w:numFmt w:val="lowerRoman"/>
+      <w:lvlText w:val="%9."/>
+      <w:lvlJc w:val="right"/>
+      <w:pPr>
+        <w:ind w:left="6480" w:hanging="180"/>
+      </w:pPr>
+    </w:lvl>
+  </w:abstractNum>
+  <w:abstractNum w:abstractNumId="5" w15:restartNumberingAfterBreak="0">
     <w:nsid w:val="58515B9C"/>
     <w:multiLevelType w:val="hybridMultilevel"/>
     <w:tmpl w:val="333275B6"/>
@@ -5508,7 +6396,7 @@
       </w:rPr>
     </w:lvl>
   </w:abstractNum>
-  <w:abstractNum w:abstractNumId="4" w15:restartNumberingAfterBreak="0">
+  <w:abstractNum w:abstractNumId="6" w15:restartNumberingAfterBreak="0">
     <w:nsid w:val="5AED7117"/>
     <w:multiLevelType w:val="hybridMultilevel"/>
     <w:tmpl w:val="8BC0C338"/>
@@ -5621,7 +6509,7 @@
       </w:rPr>
     </w:lvl>
   </w:abstractNum>
-  <w:abstractNum w:abstractNumId="5" w15:restartNumberingAfterBreak="0">
+  <w:abstractNum w:abstractNumId="7" w15:restartNumberingAfterBreak="0">
     <w:nsid w:val="5FE93606"/>
     <w:multiLevelType w:val="hybridMultilevel"/>
     <w:tmpl w:val="989AC5F8"/>
@@ -5734,7 +6622,7 @@
       </w:rPr>
     </w:lvl>
   </w:abstractNum>
-  <w:abstractNum w:abstractNumId="6" w15:restartNumberingAfterBreak="0">
+  <w:abstractNum w:abstractNumId="8" w15:restartNumberingAfterBreak="0">
     <w:nsid w:val="606716F0"/>
     <w:multiLevelType w:val="hybridMultilevel"/>
     <w:tmpl w:val="6C54614E"/>
@@ -5824,25 +6712,31 @@
     </w:lvl>
   </w:abstractNum>
   <w:num w:numId="1">
-    <w:abstractNumId w:val="2"/>
+    <w:abstractNumId w:val="3"/>
   </w:num>
   <w:num w:numId="2">
-    <w:abstractNumId w:val="3"/>
+    <w:abstractNumId w:val="5"/>
   </w:num>
   <w:num w:numId="3">
     <w:abstractNumId w:val="1"/>
   </w:num>
   <w:num w:numId="4">
-    <w:abstractNumId w:val="5"/>
+    <w:abstractNumId w:val="7"/>
   </w:num>
   <w:num w:numId="5">
     <w:abstractNumId w:val="0"/>
   </w:num>
   <w:num w:numId="6">
+    <w:abstractNumId w:val="6"/>
+  </w:num>
+  <w:num w:numId="7">
+    <w:abstractNumId w:val="8"/>
+  </w:num>
+  <w:num w:numId="8">
     <w:abstractNumId w:val="4"/>
   </w:num>
-  <w:num w:numId="7">
-    <w:abstractNumId w:val="6"/>
+  <w:num w:numId="9">
+    <w:abstractNumId w:val="2"/>
   </w:num>
   <w:numIdMacAtCleanup w:val="2"/>
 </w:numbering>
@@ -7098,7 +7992,7 @@
 </file>
 
 <file path=customXml/itemProps1.xml><?xml version="1.0" encoding="utf-8"?>
-<ds:datastoreItem xmlns:ds="http://schemas.openxmlformats.org/officeDocument/2006/customXml" ds:itemID="{03D5F597-99F7-4108-A212-63D9EA75935E}">
+<ds:datastoreItem xmlns:ds="http://schemas.openxmlformats.org/officeDocument/2006/customXml" ds:itemID="{A794C77C-8EC9-4F73-89BA-E74760B042AA}">
   <ds:schemaRefs>
     <ds:schemaRef ds:uri="http://schemas.openxmlformats.org/officeDocument/2006/bibliography"/>
   </ds:schemaRefs>

</xml_diff>